<commit_message>
added a image to the write up
</commit_message>
<xml_diff>
--- a/write up/write up.docx
+++ b/write up/write up.docx
@@ -2,6 +2,32 @@
 <file path=word/document.xml><?xml version="1.0" encoding="utf-8"?>
 <w:document xmlns:wpc="http://schemas.microsoft.com/office/word/2010/wordprocessingCanvas" xmlns:cx="http://schemas.microsoft.com/office/drawing/2014/chartex" xmlns:cx1="http://schemas.microsoft.com/office/drawing/2015/9/8/chartex" xmlns:cx2="http://schemas.microsoft.com/office/drawing/2015/10/21/chartex" xmlns:cx3="http://schemas.microsoft.com/office/drawing/2016/5/9/chartex" xmlns:cx4="http://schemas.microsoft.com/office/drawing/2016/5/10/chartex" xmlns:cx5="http://schemas.microsoft.com/office/drawing/2016/5/11/chartex" xmlns:cx6="http://schemas.microsoft.com/office/drawing/2016/5/12/chartex" xmlns:cx7="http://schemas.microsoft.com/office/drawing/2016/5/13/chartex" xmlns:cx8="http://schemas.microsoft.com/office/drawing/2016/5/14/chartex" xmlns:mc="http://schemas.openxmlformats.org/markup-compatibility/2006" xmlns:aink="http://schemas.microsoft.com/office/drawing/2016/ink" xmlns:am3d="http://schemas.microsoft.com/office/drawing/2017/model3d" xmlns:o="urn:schemas-microsoft-com:office:office" xmlns:oel="http://schemas.microsoft.com/office/2019/extlst" xmlns:r="http://schemas.openxmlformats.org/officeDocument/2006/relationships" xmlns:m="http://schemas.openxmlformats.org/officeDocument/2006/math" xmlns:v="urn:schemas-microsoft-com:vml" xmlns:wp14="http://schemas.microsoft.com/office/word/2010/wordprocessingDrawing" xmlns:wp="http://schemas.openxmlformats.org/drawingml/2006/wordprocessingDrawing" xmlns:w10="urn:schemas-microsoft-com:office:word" xmlns:w="http://schemas.openxmlformats.org/wordprocessingml/2006/main" xmlns:w14="http://schemas.microsoft.com/office/word/2010/wordml" xmlns:w15="http://schemas.microsoft.com/office/word/2012/wordml" xmlns:w16cex="http://schemas.microsoft.com/office/word/2018/wordml/cex" xmlns:w16cid="http://schemas.microsoft.com/office/word/2016/wordml/cid" xmlns:w16="http://schemas.microsoft.com/office/word/2018/wordml" xmlns:w16du="http://schemas.microsoft.com/office/word/2023/wordml/word16du" xmlns:w16sdtdh="http://schemas.microsoft.com/office/word/2020/wordml/sdtdatahash" xmlns:w16sdtfl="http://schemas.microsoft.com/office/word/2024/wordml/sdtformatlock" xmlns:w16se="http://schemas.microsoft.com/office/word/2015/wordml/symex" xmlns:wpg="http://schemas.microsoft.com/office/word/2010/wordprocessingGroup" xmlns:wpi="http://schemas.microsoft.com/office/word/2010/wordprocessingInk" xmlns:wne="http://schemas.microsoft.com/office/word/2006/wordml" xmlns:wps="http://schemas.microsoft.com/office/word/2010/wordprocessingShape" mc:Ignorable="w14 w15 w16se w16cid w16 w16cex w16sdtdh w16sdtfl w16du wp14">
   <w:body>
+    <w:p>
+      <w:r>
+        <w:t xml:space="preserve">Github link </w:t>
+      </w:r>
+      <w:hyperlink r:id="rId4" w:history="1">
+        <w:r>
+          <w:rPr>
+            <w:rStyle w:val="Hyperlink"/>
+          </w:rPr>
+          <w:t>https://github.com/M-Forte-Co</w:t>
+        </w:r>
+        <w:r>
+          <w:rPr>
+            <w:rStyle w:val="Hyperlink"/>
+          </w:rPr>
+          <w:t>m</w:t>
+        </w:r>
+        <w:r>
+          <w:rPr>
+            <w:rStyle w:val="Hyperlink"/>
+          </w:rPr>
+          <w:t>puter/NavigationApp</w:t>
+        </w:r>
+      </w:hyperlink>
+    </w:p>
+    <w:p/>
     <w:p>
       <w:r>
         <w:t>Navigation Implementation</w:t>
@@ -27,6 +53,49 @@
       <w:r>
         <w:lastRenderedPageBreak/>
         <w:drawing>
+          <wp:inline distT="0" distB="0" distL="0" distR="0" wp14:anchorId="26FFD76C" wp14:editId="6BB618B3">
+            <wp:extent cx="5943600" cy="3107055"/>
+            <wp:effectExtent l="0" t="0" r="0" b="0"/>
+            <wp:docPr id="2062051" name="Picture 1"/>
+            <wp:cNvGraphicFramePr>
+              <a:graphicFrameLocks xmlns:a="http://schemas.openxmlformats.org/drawingml/2006/main" noChangeAspect="1"/>
+            </wp:cNvGraphicFramePr>
+            <a:graphic xmlns:a="http://schemas.openxmlformats.org/drawingml/2006/main">
+              <a:graphicData uri="http://schemas.openxmlformats.org/drawingml/2006/picture">
+                <pic:pic xmlns:pic="http://schemas.openxmlformats.org/drawingml/2006/picture">
+                  <pic:nvPicPr>
+                    <pic:cNvPr id="2062051" name=""/>
+                    <pic:cNvPicPr/>
+                  </pic:nvPicPr>
+                  <pic:blipFill>
+                    <a:blip r:embed="rId5"/>
+                    <a:stretch>
+                      <a:fillRect/>
+                    </a:stretch>
+                  </pic:blipFill>
+                  <pic:spPr>
+                    <a:xfrm>
+                      <a:off x="0" y="0"/>
+                      <a:ext cx="5943600" cy="3107055"/>
+                    </a:xfrm>
+                    <a:prstGeom prst="rect">
+                      <a:avLst/>
+                    </a:prstGeom>
+                  </pic:spPr>
+                </pic:pic>
+              </a:graphicData>
+            </a:graphic>
+          </wp:inline>
+        </w:drawing>
+      </w:r>
+    </w:p>
+    <w:p>
+      <w:r>
+        <w:rPr>
+          <w:noProof/>
+        </w:rPr>
+        <w:lastRenderedPageBreak/>
+        <w:drawing>
           <wp:inline distT="0" distB="0" distL="0" distR="0" wp14:anchorId="1AA3DDD7" wp14:editId="1B8251A8">
             <wp:extent cx="3589331" cy="7658764"/>
             <wp:effectExtent l="0" t="0" r="0" b="0"/>
@@ -42,7 +111,7 @@
                     <pic:cNvPicPr/>
                   </pic:nvPicPr>
                   <pic:blipFill>
-                    <a:blip r:embed="rId4"/>
+                    <a:blip r:embed="rId6"/>
                     <a:stretch>
                       <a:fillRect/>
                     </a:stretch>
@@ -63,6 +132,9 @@
         </w:drawing>
       </w:r>
       <w:r>
+        <w:rPr>
+          <w:noProof/>
+        </w:rPr>
         <w:lastRenderedPageBreak/>
         <w:drawing>
           <wp:inline distT="0" distB="0" distL="0" distR="0" wp14:anchorId="3B7A7742" wp14:editId="643DF06C">
@@ -80,7 +152,7 @@
                     <pic:cNvPicPr/>
                   </pic:nvPicPr>
                   <pic:blipFill>
-                    <a:blip r:embed="rId5"/>
+                    <a:blip r:embed="rId7"/>
                     <a:stretch>
                       <a:fillRect/>
                     </a:stretch>
@@ -101,6 +173,9 @@
         </w:drawing>
       </w:r>
       <w:r>
+        <w:rPr>
+          <w:noProof/>
+        </w:rPr>
         <w:lastRenderedPageBreak/>
         <w:drawing>
           <wp:inline distT="0" distB="0" distL="0" distR="0" wp14:anchorId="69F90E82" wp14:editId="12AE757C">
@@ -118,7 +193,7 @@
                     <pic:cNvPicPr/>
                   </pic:nvPicPr>
                   <pic:blipFill>
-                    <a:blip r:embed="rId6"/>
+                    <a:blip r:embed="rId8"/>
                     <a:stretch>
                       <a:fillRect/>
                     </a:stretch>
@@ -139,6 +214,9 @@
         </w:drawing>
       </w:r>
       <w:r>
+        <w:rPr>
+          <w:noProof/>
+        </w:rPr>
         <w:lastRenderedPageBreak/>
         <w:drawing>
           <wp:inline distT="0" distB="0" distL="0" distR="0" wp14:anchorId="04ADBA10" wp14:editId="17C7ABAA">
@@ -156,7 +234,7 @@
                     <pic:cNvPicPr/>
                   </pic:nvPicPr>
                   <pic:blipFill>
-                    <a:blip r:embed="rId7"/>
+                    <a:blip r:embed="rId9"/>
                     <a:stretch>
                       <a:fillRect/>
                     </a:stretch>
@@ -177,6 +255,9 @@
         </w:drawing>
       </w:r>
       <w:r>
+        <w:rPr>
+          <w:noProof/>
+        </w:rPr>
         <w:lastRenderedPageBreak/>
         <w:drawing>
           <wp:inline distT="0" distB="0" distL="0" distR="0" wp14:anchorId="587E759D" wp14:editId="0672ED6B">
@@ -194,7 +275,7 @@
                     <pic:cNvPicPr/>
                   </pic:nvPicPr>
                   <pic:blipFill>
-                    <a:blip r:embed="rId8"/>
+                    <a:blip r:embed="rId10"/>
                     <a:stretch>
                       <a:fillRect/>
                     </a:stretch>
@@ -215,6 +296,9 @@
         </w:drawing>
       </w:r>
       <w:r>
+        <w:rPr>
+          <w:noProof/>
+        </w:rPr>
         <w:lastRenderedPageBreak/>
         <w:drawing>
           <wp:inline distT="0" distB="0" distL="0" distR="0" wp14:anchorId="33252CD1" wp14:editId="34351F73">
@@ -232,7 +316,7 @@
                     <pic:cNvPicPr/>
                   </pic:nvPicPr>
                   <pic:blipFill>
-                    <a:blip r:embed="rId9"/>
+                    <a:blip r:embed="rId11"/>
                     <a:stretch>
                       <a:fillRect/>
                     </a:stretch>
@@ -866,6 +950,7 @@
   <w:style w:type="character" w:default="1" w:styleId="DefaultParagraphFont">
     <w:name w:val="Default Paragraph Font"/>
     <w:uiPriority w:val="1"/>
+    <w:semiHidden/>
     <w:unhideWhenUsed/>
   </w:style>
   <w:style w:type="table" w:default="1" w:styleId="TableNormal">
@@ -1177,6 +1262,41 @@
       <w:smallCaps/>
       <w:color w:val="2F5496" w:themeColor="accent1" w:themeShade="BF"/>
       <w:spacing w:val="5"/>
+    </w:rPr>
+  </w:style>
+  <w:style w:type="character" w:styleId="Hyperlink">
+    <w:name w:val="Hyperlink"/>
+    <w:basedOn w:val="DefaultParagraphFont"/>
+    <w:uiPriority w:val="99"/>
+    <w:unhideWhenUsed/>
+    <w:rsid w:val="009A4C78"/>
+    <w:rPr>
+      <w:color w:val="0563C1" w:themeColor="hyperlink"/>
+      <w:u w:val="single"/>
+    </w:rPr>
+  </w:style>
+  <w:style w:type="character" w:styleId="UnresolvedMention">
+    <w:name w:val="Unresolved Mention"/>
+    <w:basedOn w:val="DefaultParagraphFont"/>
+    <w:uiPriority w:val="99"/>
+    <w:semiHidden/>
+    <w:unhideWhenUsed/>
+    <w:rsid w:val="009A4C78"/>
+    <w:rPr>
+      <w:color w:val="605E5C"/>
+      <w:shd w:val="clear" w:color="auto" w:fill="E1DFDD"/>
+    </w:rPr>
+  </w:style>
+  <w:style w:type="character" w:styleId="FollowedHyperlink">
+    <w:name w:val="FollowedHyperlink"/>
+    <w:basedOn w:val="DefaultParagraphFont"/>
+    <w:uiPriority w:val="99"/>
+    <w:semiHidden/>
+    <w:unhideWhenUsed/>
+    <w:rsid w:val="009A4C78"/>
+    <w:rPr>
+      <w:color w:val="954F72" w:themeColor="followedHyperlink"/>
+      <w:u w:val="single"/>
     </w:rPr>
   </w:style>
 </w:styles>

</xml_diff>